<commit_message>
Actualizando informe otra vez
</commit_message>
<xml_diff>
--- a/Informe tp especial.docx
+++ b/Informe tp especial.docx
@@ -609,6 +609,1393 @@
           <w:sz w:val="28"/>
         </w:rPr>
       </w:pPr>
+      <w:r>
+        <w:rPr>
+          <w:rFonts w:ascii="Cambria" w:hAnsi="Cambria"/>
+          <w:noProof/>
+          <w:sz w:val="28"/>
+        </w:rPr>
+        <mc:AlternateContent>
+          <mc:Choice Requires="wps">
+            <w:drawing>
+              <wp:anchor distT="0" distB="0" distL="114300" distR="114300" simplePos="0" relativeHeight="251661312" behindDoc="0" locked="0" layoutInCell="1" allowOverlap="1" wp14:anchorId="0C20DE88" wp14:editId="6405BBA1">
+                <wp:simplePos x="0" y="0"/>
+                <wp:positionH relativeFrom="column">
+                  <wp:posOffset>690245</wp:posOffset>
+                </wp:positionH>
+                <wp:positionV relativeFrom="paragraph">
+                  <wp:posOffset>161925</wp:posOffset>
+                </wp:positionV>
+                <wp:extent cx="4114800" cy="1403985"/>
+                <wp:effectExtent l="0" t="0" r="19050" b="14605"/>
+                <wp:wrapNone/>
+                <wp:docPr id="307" name="Cuadro de texto 2"/>
+                <wp:cNvGraphicFramePr>
+                  <a:graphicFrameLocks xmlns:a="http://schemas.openxmlformats.org/drawingml/2006/main"/>
+                </wp:cNvGraphicFramePr>
+                <a:graphic xmlns:a="http://schemas.openxmlformats.org/drawingml/2006/main">
+                  <a:graphicData uri="http://schemas.microsoft.com/office/word/2010/wordprocessingShape">
+                    <wps:wsp>
+                      <wps:cNvSpPr txBox="1">
+                        <a:spLocks noChangeArrowheads="1"/>
+                      </wps:cNvSpPr>
+                      <wps:spPr bwMode="auto">
+                        <a:xfrm>
+                          <a:off x="0" y="0"/>
+                          <a:ext cx="4114800" cy="1403985"/>
+                        </a:xfrm>
+                        <a:prstGeom prst="rect">
+                          <a:avLst/>
+                        </a:prstGeom>
+                        <a:solidFill>
+                          <a:srgbClr val="FFFFFF"/>
+                        </a:solidFill>
+                        <a:ln w="9525">
+                          <a:solidFill>
+                            <a:srgbClr val="000000"/>
+                          </a:solidFill>
+                          <a:miter lim="800000"/>
+                          <a:headEnd/>
+                          <a:tailEnd/>
+                        </a:ln>
+                      </wps:spPr>
+                      <wps:txbx>
+                        <w:txbxContent>
+                          <w:p>
+                            <w:pPr>
+                              <w:rPr>
+                                <w:lang w:val="en-US"/>
+                              </w:rPr>
+                            </w:pPr>
+                            <w:proofErr w:type="gramStart"/>
+                            <w:r>
+                              <w:rPr>
+                                <w:lang w:val="en-US"/>
+                              </w:rPr>
+                              <w:t>for</w:t>
+                            </w:r>
+                            <w:proofErr w:type="gramEnd"/>
+                            <w:r>
+                              <w:rPr>
+                                <w:lang w:val="en-US"/>
+                              </w:rPr>
+                              <w:t xml:space="preserve"> (</w:t>
+                            </w:r>
+                            <w:proofErr w:type="spellStart"/>
+                            <w:r>
+                              <w:rPr>
+                                <w:lang w:val="en-US"/>
+                              </w:rPr>
+                              <w:t>int</w:t>
+                            </w:r>
+                            <w:proofErr w:type="spellEnd"/>
+                            <w:r>
+                              <w:rPr>
+                                <w:lang w:val="en-US"/>
+                              </w:rPr>
+                              <w:t xml:space="preserve"> </w:t>
+                            </w:r>
+                            <w:proofErr w:type="spellStart"/>
+                            <w:r>
+                              <w:rPr>
+                                <w:lang w:val="en-US"/>
+                              </w:rPr>
+                              <w:t>i</w:t>
+                            </w:r>
+                            <w:proofErr w:type="spellEnd"/>
+                            <w:r>
+                              <w:rPr>
+                                <w:lang w:val="en-US"/>
+                              </w:rPr>
+                              <w:t>=0;i&lt;=9;i++)</w:t>
+                            </w:r>
+                          </w:p>
+                          <w:p>
+                            <w:pPr>
+                              <w:rPr>
+                                <w:lang w:val="en-US"/>
+                              </w:rPr>
+                            </w:pPr>
+                            <w:r>
+                              <w:rPr>
+                                <w:lang w:val="en-US"/>
+                              </w:rPr>
+                              <w:t xml:space="preserve">            </w:t>
+                            </w:r>
+                            <w:proofErr w:type="gramStart"/>
+                            <w:r>
+                              <w:rPr>
+                                <w:lang w:val="en-US"/>
+                              </w:rPr>
+                              <w:t>for</w:t>
+                            </w:r>
+                            <w:proofErr w:type="gramEnd"/>
+                            <w:r>
+                              <w:rPr>
+                                <w:lang w:val="en-US"/>
+                              </w:rPr>
+                              <w:t xml:space="preserve"> (</w:t>
+                            </w:r>
+                            <w:proofErr w:type="spellStart"/>
+                            <w:r>
+                              <w:rPr>
+                                <w:lang w:val="en-US"/>
+                              </w:rPr>
+                              <w:t>int</w:t>
+                            </w:r>
+                            <w:proofErr w:type="spellEnd"/>
+                            <w:r>
+                              <w:rPr>
+                                <w:lang w:val="en-US"/>
+                              </w:rPr>
+                              <w:t xml:space="preserve"> j=0;j&lt;=9;j++)</w:t>
+                            </w:r>
+                          </w:p>
+                          <w:p>
+                            <w:pPr>
+                              <w:rPr>
+                                <w:lang w:val="en-US"/>
+                              </w:rPr>
+                            </w:pPr>
+                            <w:r>
+                              <w:rPr>
+                                <w:lang w:val="en-US"/>
+                              </w:rPr>
+                              <w:t xml:space="preserve">                </w:t>
+                            </w:r>
+                            <w:proofErr w:type="gramStart"/>
+                            <w:r>
+                              <w:rPr>
+                                <w:lang w:val="en-US"/>
+                              </w:rPr>
+                              <w:t>if</w:t>
+                            </w:r>
+                            <w:proofErr w:type="gramEnd"/>
+                            <w:r>
+                              <w:rPr>
+                                <w:lang w:val="en-US"/>
+                              </w:rPr>
+                              <w:t xml:space="preserve"> (this-&gt;</w:t>
+                            </w:r>
+                            <w:proofErr w:type="spellStart"/>
+                            <w:r>
+                              <w:rPr>
+                                <w:lang w:val="en-US"/>
+                              </w:rPr>
+                              <w:t>tablero</w:t>
+                            </w:r>
+                            <w:proofErr w:type="spellEnd"/>
+                            <w:r>
+                              <w:rPr>
+                                <w:lang w:val="en-US"/>
+                              </w:rPr>
+                              <w:t>[</w:t>
+                            </w:r>
+                            <w:proofErr w:type="spellStart"/>
+                            <w:r>
+                              <w:rPr>
+                                <w:lang w:val="en-US"/>
+                              </w:rPr>
+                              <w:t>i</w:t>
+                            </w:r>
+                            <w:proofErr w:type="spellEnd"/>
+                            <w:r>
+                              <w:rPr>
+                                <w:lang w:val="en-US"/>
+                              </w:rPr>
+                              <w:t>][j]=='A'){</w:t>
+                            </w:r>
+                          </w:p>
+                          <w:p>
+                            <w:pPr>
+                              <w:rPr>
+                                <w:lang w:val="en-US"/>
+                              </w:rPr>
+                            </w:pPr>
+                            <w:r>
+                              <w:rPr>
+                                <w:lang w:val="en-US"/>
+                              </w:rPr>
+                              <w:t xml:space="preserve">                    </w:t>
+                            </w:r>
+                            <w:proofErr w:type="gramStart"/>
+                            <w:r>
+                              <w:rPr>
+                                <w:lang w:val="en-US"/>
+                              </w:rPr>
+                              <w:t>if</w:t>
+                            </w:r>
+                            <w:proofErr w:type="gramEnd"/>
+                            <w:r>
+                              <w:rPr>
+                                <w:lang w:val="en-US"/>
+                              </w:rPr>
+                              <w:t xml:space="preserve"> (this-&gt;</w:t>
+                            </w:r>
+                            <w:proofErr w:type="spellStart"/>
+                            <w:r>
+                              <w:rPr>
+                                <w:lang w:val="en-US"/>
+                              </w:rPr>
+                              <w:t>veri</w:t>
+                            </w:r>
+                            <w:r>
+                              <w:rPr>
+                                <w:lang w:val="en-US"/>
+                              </w:rPr>
+                              <w:t>ficaEntorno</w:t>
+                            </w:r>
+                            <w:proofErr w:type="spellEnd"/>
+                            <w:r>
+                              <w:rPr>
+                                <w:lang w:val="en-US"/>
+                              </w:rPr>
+                              <w:t>(i,j,'A',</w:t>
+                            </w:r>
+                            <w:proofErr w:type="spellStart"/>
+                            <w:r>
+                              <w:rPr>
+                                <w:lang w:val="en-US"/>
+                              </w:rPr>
+                              <w:t>ady</w:t>
+                            </w:r>
+                            <w:proofErr w:type="spellEnd"/>
+                            <w:r>
+                              <w:rPr>
+                                <w:lang w:val="en-US"/>
+                              </w:rPr>
+                              <w:t>)==true)</w:t>
+                            </w:r>
+                          </w:p>
+                          <w:p>
+                            <w:pPr>
+                              <w:rPr>
+                                <w:lang w:val="en-US"/>
+                              </w:rPr>
+                            </w:pPr>
+                            <w:r>
+                              <w:rPr>
+                                <w:lang w:val="en-US"/>
+                              </w:rPr>
+                              <w:t xml:space="preserve">                        </w:t>
+                            </w:r>
+                            <w:proofErr w:type="gramStart"/>
+                            <w:r>
+                              <w:rPr>
+                                <w:lang w:val="en-US"/>
+                              </w:rPr>
+                              <w:t>if</w:t>
+                            </w:r>
+                            <w:proofErr w:type="gramEnd"/>
+                            <w:r>
+                              <w:rPr>
+                                <w:lang w:val="en-US"/>
+                              </w:rPr>
+                              <w:t xml:space="preserve"> (</w:t>
+                            </w:r>
+                            <w:proofErr w:type="spellStart"/>
+                            <w:r>
+                              <w:rPr>
+                                <w:lang w:val="en-US"/>
+                              </w:rPr>
+                              <w:t>debil</w:t>
+                            </w:r>
+                            <w:proofErr w:type="spellEnd"/>
+                            <w:r>
+                              <w:rPr>
+                                <w:lang w:val="en-US"/>
+                              </w:rPr>
+                              <w:t>&lt;</w:t>
+                            </w:r>
+                            <w:proofErr w:type="spellStart"/>
+                            <w:r>
+                              <w:rPr>
+                                <w:lang w:val="en-US"/>
+                              </w:rPr>
+                              <w:t>ady</w:t>
+                            </w:r>
+                            <w:proofErr w:type="spellEnd"/>
+                            <w:r>
+                              <w:rPr>
+                                <w:lang w:val="en-US"/>
+                              </w:rPr>
+                              <w:t>)</w:t>
+                            </w:r>
+                          </w:p>
+                          <w:p>
+                            <w:pPr>
+                              <w:rPr>
+                                <w:lang w:val="en-US"/>
+                              </w:rPr>
+                            </w:pPr>
+                            <w:r>
+                              <w:rPr>
+                                <w:lang w:val="en-US"/>
+                              </w:rPr>
+                              <w:t xml:space="preserve">       </w:t>
+                            </w:r>
+                            <w:r>
+                              <w:rPr>
+                                <w:lang w:val="en-US"/>
+                              </w:rPr>
+                              <w:t xml:space="preserve">                     </w:t>
+                            </w:r>
+                            <w:proofErr w:type="spellStart"/>
+                            <w:proofErr w:type="gramStart"/>
+                            <w:r>
+                              <w:rPr>
+                                <w:lang w:val="en-US"/>
+                              </w:rPr>
+                              <w:t>debil</w:t>
+                            </w:r>
+                            <w:proofErr w:type="spellEnd"/>
+                            <w:r>
+                              <w:rPr>
+                                <w:lang w:val="en-US"/>
+                              </w:rPr>
+                              <w:t>=</w:t>
+                            </w:r>
+                            <w:proofErr w:type="spellStart"/>
+                            <w:proofErr w:type="gramEnd"/>
+                            <w:r>
+                              <w:rPr>
+                                <w:lang w:val="en-US"/>
+                              </w:rPr>
+                              <w:t>ady</w:t>
+                            </w:r>
+                            <w:proofErr w:type="spellEnd"/>
+                            <w:r>
+                              <w:rPr>
+                                <w:lang w:val="en-US"/>
+                              </w:rPr>
+                              <w:t>;</w:t>
+                            </w:r>
+                          </w:p>
+                          <w:p>
+                            <w:r>
+                              <w:t xml:space="preserve">        </w:t>
+                            </w:r>
+                            <w:proofErr w:type="spellStart"/>
+                            <w:proofErr w:type="gramStart"/>
+                            <w:r>
+                              <w:t>return</w:t>
+                            </w:r>
+                            <w:proofErr w:type="spellEnd"/>
+                            <w:proofErr w:type="gramEnd"/>
+                            <w:r>
+                              <w:t xml:space="preserve"> </w:t>
+                            </w:r>
+                            <w:proofErr w:type="spellStart"/>
+                            <w:r>
+                              <w:t>debil</w:t>
+                            </w:r>
+                            <w:proofErr w:type="spellEnd"/>
+                            <w:r>
+                              <w:t>;</w:t>
+                            </w:r>
+                          </w:p>
+                        </w:txbxContent>
+                      </wps:txbx>
+                      <wps:bodyPr rot="0" vert="horz" wrap="square" lIns="91440" tIns="45720" rIns="91440" bIns="45720" anchor="t" anchorCtr="0">
+                        <a:spAutoFit/>
+                      </wps:bodyPr>
+                    </wps:wsp>
+                  </a:graphicData>
+                </a:graphic>
+                <wp14:sizeRelH relativeFrom="margin">
+                  <wp14:pctWidth>0</wp14:pctWidth>
+                </wp14:sizeRelH>
+                <wp14:sizeRelV relativeFrom="margin">
+                  <wp14:pctHeight>20000</wp14:pctHeight>
+                </wp14:sizeRelV>
+              </wp:anchor>
+            </w:drawing>
+          </mc:Choice>
+          <mc:Fallback>
+            <w:pict>
+              <v:shapetype id="_x0000_t202" coordsize="21600,21600" o:spt="202" path="m,l,21600r21600,l21600,xe">
+                <v:stroke joinstyle="miter"/>
+                <v:path gradientshapeok="t" o:connecttype="rect"/>
+              </v:shapetype>
+              <v:shape id="Cuadro de texto 2" o:spid="_x0000_s1026" type="#_x0000_t202" style="position:absolute;margin-left:54.35pt;margin-top:12.75pt;width:324pt;height:110.55pt;z-index:251661312;visibility:visible;mso-wrap-style:square;mso-width-percent:0;mso-height-percent:200;mso-wrap-distance-left:9pt;mso-wrap-distance-top:0;mso-wrap-distance-right:9pt;mso-wrap-distance-bottom:0;mso-position-horizontal:absolute;mso-position-horizontal-relative:text;mso-position-vertical:absolute;mso-position-vertical-relative:text;mso-width-percent:0;mso-height-percent:200;mso-width-relative:margin;mso-height-relative:margin;v-text-anchor:top" o:gfxdata="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">
+                <v:textbox style="mso-fit-shape-to-text:t">
+                  <w:txbxContent>
+                    <w:p>
+                      <w:pPr>
+                        <w:rPr>
+                          <w:lang w:val="en-US"/>
+                        </w:rPr>
+                      </w:pPr>
+                      <w:proofErr w:type="gramStart"/>
+                      <w:r>
+                        <w:rPr>
+                          <w:lang w:val="en-US"/>
+                        </w:rPr>
+                        <w:t>for</w:t>
+                      </w:r>
+                      <w:proofErr w:type="gramEnd"/>
+                      <w:r>
+                        <w:rPr>
+                          <w:lang w:val="en-US"/>
+                        </w:rPr>
+                        <w:t xml:space="preserve"> (</w:t>
+                      </w:r>
+                      <w:proofErr w:type="spellStart"/>
+                      <w:r>
+                        <w:rPr>
+                          <w:lang w:val="en-US"/>
+                        </w:rPr>
+                        <w:t>int</w:t>
+                      </w:r>
+                      <w:proofErr w:type="spellEnd"/>
+                      <w:r>
+                        <w:rPr>
+                          <w:lang w:val="en-US"/>
+                        </w:rPr>
+                        <w:t xml:space="preserve"> </w:t>
+                      </w:r>
+                      <w:proofErr w:type="spellStart"/>
+                      <w:r>
+                        <w:rPr>
+                          <w:lang w:val="en-US"/>
+                        </w:rPr>
+                        <w:t>i</w:t>
+                      </w:r>
+                      <w:proofErr w:type="spellEnd"/>
+                      <w:r>
+                        <w:rPr>
+                          <w:lang w:val="en-US"/>
+                        </w:rPr>
+                        <w:t>=0;i&lt;=9;i++)</w:t>
+                      </w:r>
+                    </w:p>
+                    <w:p>
+                      <w:pPr>
+                        <w:rPr>
+                          <w:lang w:val="en-US"/>
+                        </w:rPr>
+                      </w:pPr>
+                      <w:r>
+                        <w:rPr>
+                          <w:lang w:val="en-US"/>
+                        </w:rPr>
+                        <w:t xml:space="preserve">            </w:t>
+                      </w:r>
+                      <w:proofErr w:type="gramStart"/>
+                      <w:r>
+                        <w:rPr>
+                          <w:lang w:val="en-US"/>
+                        </w:rPr>
+                        <w:t>for</w:t>
+                      </w:r>
+                      <w:proofErr w:type="gramEnd"/>
+                      <w:r>
+                        <w:rPr>
+                          <w:lang w:val="en-US"/>
+                        </w:rPr>
+                        <w:t xml:space="preserve"> (</w:t>
+                      </w:r>
+                      <w:proofErr w:type="spellStart"/>
+                      <w:r>
+                        <w:rPr>
+                          <w:lang w:val="en-US"/>
+                        </w:rPr>
+                        <w:t>int</w:t>
+                      </w:r>
+                      <w:proofErr w:type="spellEnd"/>
+                      <w:r>
+                        <w:rPr>
+                          <w:lang w:val="en-US"/>
+                        </w:rPr>
+                        <w:t xml:space="preserve"> j=0;j&lt;=9;j++)</w:t>
+                      </w:r>
+                    </w:p>
+                    <w:p>
+                      <w:pPr>
+                        <w:rPr>
+                          <w:lang w:val="en-US"/>
+                        </w:rPr>
+                      </w:pPr>
+                      <w:r>
+                        <w:rPr>
+                          <w:lang w:val="en-US"/>
+                        </w:rPr>
+                        <w:t xml:space="preserve">                </w:t>
+                      </w:r>
+                      <w:proofErr w:type="gramStart"/>
+                      <w:r>
+                        <w:rPr>
+                          <w:lang w:val="en-US"/>
+                        </w:rPr>
+                        <w:t>if</w:t>
+                      </w:r>
+                      <w:proofErr w:type="gramEnd"/>
+                      <w:r>
+                        <w:rPr>
+                          <w:lang w:val="en-US"/>
+                        </w:rPr>
+                        <w:t xml:space="preserve"> (this-&gt;</w:t>
+                      </w:r>
+                      <w:proofErr w:type="spellStart"/>
+                      <w:r>
+                        <w:rPr>
+                          <w:lang w:val="en-US"/>
+                        </w:rPr>
+                        <w:t>tablero</w:t>
+                      </w:r>
+                      <w:proofErr w:type="spellEnd"/>
+                      <w:r>
+                        <w:rPr>
+                          <w:lang w:val="en-US"/>
+                        </w:rPr>
+                        <w:t>[</w:t>
+                      </w:r>
+                      <w:proofErr w:type="spellStart"/>
+                      <w:r>
+                        <w:rPr>
+                          <w:lang w:val="en-US"/>
+                        </w:rPr>
+                        <w:t>i</w:t>
+                      </w:r>
+                      <w:proofErr w:type="spellEnd"/>
+                      <w:r>
+                        <w:rPr>
+                          <w:lang w:val="en-US"/>
+                        </w:rPr>
+                        <w:t>][j]=='A'){</w:t>
+                      </w:r>
+                    </w:p>
+                    <w:p>
+                      <w:pPr>
+                        <w:rPr>
+                          <w:lang w:val="en-US"/>
+                        </w:rPr>
+                      </w:pPr>
+                      <w:r>
+                        <w:rPr>
+                          <w:lang w:val="en-US"/>
+                        </w:rPr>
+                        <w:t xml:space="preserve">                    </w:t>
+                      </w:r>
+                      <w:proofErr w:type="gramStart"/>
+                      <w:r>
+                        <w:rPr>
+                          <w:lang w:val="en-US"/>
+                        </w:rPr>
+                        <w:t>if</w:t>
+                      </w:r>
+                      <w:proofErr w:type="gramEnd"/>
+                      <w:r>
+                        <w:rPr>
+                          <w:lang w:val="en-US"/>
+                        </w:rPr>
+                        <w:t xml:space="preserve"> (this-&gt;</w:t>
+                      </w:r>
+                      <w:proofErr w:type="spellStart"/>
+                      <w:r>
+                        <w:rPr>
+                          <w:lang w:val="en-US"/>
+                        </w:rPr>
+                        <w:t>veri</w:t>
+                      </w:r>
+                      <w:r>
+                        <w:rPr>
+                          <w:lang w:val="en-US"/>
+                        </w:rPr>
+                        <w:t>ficaEntorno</w:t>
+                      </w:r>
+                      <w:proofErr w:type="spellEnd"/>
+                      <w:r>
+                        <w:rPr>
+                          <w:lang w:val="en-US"/>
+                        </w:rPr>
+                        <w:t>(i,j,'A',</w:t>
+                      </w:r>
+                      <w:proofErr w:type="spellStart"/>
+                      <w:r>
+                        <w:rPr>
+                          <w:lang w:val="en-US"/>
+                        </w:rPr>
+                        <w:t>ady</w:t>
+                      </w:r>
+                      <w:proofErr w:type="spellEnd"/>
+                      <w:r>
+                        <w:rPr>
+                          <w:lang w:val="en-US"/>
+                        </w:rPr>
+                        <w:t>)==true)</w:t>
+                      </w:r>
+                    </w:p>
+                    <w:p>
+                      <w:pPr>
+                        <w:rPr>
+                          <w:lang w:val="en-US"/>
+                        </w:rPr>
+                      </w:pPr>
+                      <w:r>
+                        <w:rPr>
+                          <w:lang w:val="en-US"/>
+                        </w:rPr>
+                        <w:t xml:space="preserve">                        </w:t>
+                      </w:r>
+                      <w:proofErr w:type="gramStart"/>
+                      <w:r>
+                        <w:rPr>
+                          <w:lang w:val="en-US"/>
+                        </w:rPr>
+                        <w:t>if</w:t>
+                      </w:r>
+                      <w:proofErr w:type="gramEnd"/>
+                      <w:r>
+                        <w:rPr>
+                          <w:lang w:val="en-US"/>
+                        </w:rPr>
+                        <w:t xml:space="preserve"> (</w:t>
+                      </w:r>
+                      <w:proofErr w:type="spellStart"/>
+                      <w:r>
+                        <w:rPr>
+                          <w:lang w:val="en-US"/>
+                        </w:rPr>
+                        <w:t>debil</w:t>
+                      </w:r>
+                      <w:proofErr w:type="spellEnd"/>
+                      <w:r>
+                        <w:rPr>
+                          <w:lang w:val="en-US"/>
+                        </w:rPr>
+                        <w:t>&lt;</w:t>
+                      </w:r>
+                      <w:proofErr w:type="spellStart"/>
+                      <w:r>
+                        <w:rPr>
+                          <w:lang w:val="en-US"/>
+                        </w:rPr>
+                        <w:t>ady</w:t>
+                      </w:r>
+                      <w:proofErr w:type="spellEnd"/>
+                      <w:r>
+                        <w:rPr>
+                          <w:lang w:val="en-US"/>
+                        </w:rPr>
+                        <w:t>)</w:t>
+                      </w:r>
+                    </w:p>
+                    <w:p>
+                      <w:pPr>
+                        <w:rPr>
+                          <w:lang w:val="en-US"/>
+                        </w:rPr>
+                      </w:pPr>
+                      <w:r>
+                        <w:rPr>
+                          <w:lang w:val="en-US"/>
+                        </w:rPr>
+                        <w:t xml:space="preserve">       </w:t>
+                      </w:r>
+                      <w:r>
+                        <w:rPr>
+                          <w:lang w:val="en-US"/>
+                        </w:rPr>
+                        <w:t xml:space="preserve">                     </w:t>
+                      </w:r>
+                      <w:proofErr w:type="spellStart"/>
+                      <w:proofErr w:type="gramStart"/>
+                      <w:r>
+                        <w:rPr>
+                          <w:lang w:val="en-US"/>
+                        </w:rPr>
+                        <w:t>debil</w:t>
+                      </w:r>
+                      <w:proofErr w:type="spellEnd"/>
+                      <w:r>
+                        <w:rPr>
+                          <w:lang w:val="en-US"/>
+                        </w:rPr>
+                        <w:t>=</w:t>
+                      </w:r>
+                      <w:proofErr w:type="spellStart"/>
+                      <w:proofErr w:type="gramEnd"/>
+                      <w:r>
+                        <w:rPr>
+                          <w:lang w:val="en-US"/>
+                        </w:rPr>
+                        <w:t>ady</w:t>
+                      </w:r>
+                      <w:proofErr w:type="spellEnd"/>
+                      <w:r>
+                        <w:rPr>
+                          <w:lang w:val="en-US"/>
+                        </w:rPr>
+                        <w:t>;</w:t>
+                      </w:r>
+                    </w:p>
+                    <w:p>
+                      <w:r>
+                        <w:t xml:space="preserve">        </w:t>
+                      </w:r>
+                      <w:proofErr w:type="spellStart"/>
+                      <w:proofErr w:type="gramStart"/>
+                      <w:r>
+                        <w:t>return</w:t>
+                      </w:r>
+                      <w:proofErr w:type="spellEnd"/>
+                      <w:proofErr w:type="gramEnd"/>
+                      <w:r>
+                        <w:t xml:space="preserve"> </w:t>
+                      </w:r>
+                      <w:proofErr w:type="spellStart"/>
+                      <w:r>
+                        <w:t>debil</w:t>
+                      </w:r>
+                      <w:proofErr w:type="spellEnd"/>
+                      <w:r>
+                        <w:t>;</w:t>
+                      </w:r>
+                    </w:p>
+                  </w:txbxContent>
+                </v:textbox>
+              </v:shape>
+            </w:pict>
+          </mc:Fallback>
+        </mc:AlternateContent>
+      </w:r>
+    </w:p>
+    <w:p>
+      <w:pPr>
+        <w:rPr>
+          <w:rFonts w:ascii="Cambria" w:hAnsi="Cambria"/>
+          <w:sz w:val="28"/>
+        </w:rPr>
+      </w:pPr>
+    </w:p>
+    <w:p>
+      <w:pPr>
+        <w:rPr>
+          <w:rFonts w:ascii="Cambria" w:hAnsi="Cambria"/>
+          <w:sz w:val="28"/>
+        </w:rPr>
+      </w:pPr>
+    </w:p>
+    <w:p>
+      <w:pPr>
+        <w:ind w:firstLine="708"/>
+        <w:rPr>
+          <w:rFonts w:ascii="Cambria" w:hAnsi="Cambria"/>
+          <w:sz w:val="28"/>
+        </w:rPr>
+      </w:pPr>
+    </w:p>
+    <w:p>
+      <w:pPr>
+        <w:ind w:firstLine="708"/>
+        <w:rPr>
+          <w:rFonts w:ascii="Cambria" w:hAnsi="Cambria"/>
+          <w:sz w:val="28"/>
+        </w:rPr>
+      </w:pPr>
+    </w:p>
+    <w:p>
+      <w:pPr>
+        <w:ind w:firstLine="708"/>
+        <w:rPr>
+          <w:rFonts w:ascii="Cambria" w:hAnsi="Cambria"/>
+          <w:sz w:val="28"/>
+        </w:rPr>
+      </w:pPr>
+    </w:p>
+    <w:p>
+      <w:pPr>
+        <w:ind w:firstLine="708"/>
+        <w:rPr>
+          <w:rFonts w:ascii="Cambria" w:hAnsi="Cambria"/>
+          <w:sz w:val="28"/>
+        </w:rPr>
+      </w:pPr>
+      <w:r>
+        <w:rPr>
+          <w:rFonts w:ascii="Cambria" w:hAnsi="Cambria"/>
+          <w:sz w:val="28"/>
+        </w:rPr>
+        <w:lastRenderedPageBreak/>
+        <w:t>La segunda heurística busca atacar siempre a la primera reina enemiga que se encuentre en el tablero, empezando su recorrido desde la posición (0,0) del tablero. Esta evaluación la hará cada vez que llegue su turno, y posiblemente su reina objetivo varíe (o no) tras cada jugada.</w:t>
+      </w:r>
+    </w:p>
+    <w:p>
+      <w:pPr>
+        <w:ind w:firstLine="708"/>
+        <w:rPr>
+          <w:rFonts w:ascii="Cambria" w:hAnsi="Cambria"/>
+          <w:sz w:val="28"/>
+        </w:rPr>
+      </w:pPr>
+      <w:r>
+        <w:rPr>
+          <w:rFonts w:ascii="Cambria" w:hAnsi="Cambria"/>
+          <w:sz w:val="28"/>
+        </w:rPr>
+        <w:t>La hi</w:t>
+      </w:r>
+      <w:r>
+        <w:rPr>
+          <w:rFonts w:ascii="Cambria" w:hAnsi="Cambria"/>
+          <w:sz w:val="28"/>
+        </w:rPr>
+        <w:t>pótesis en la que nos basamos aquí fue la de hacer un ataque más imperativo e impositivo, sin analizar el entorno o la situación de la reina enemiga. De esta manera diferenciamos claramente una heurística de la otra para así poder evaluar diferentes inteligencias automáticas de juego y ver/decidir cuál resulta ser la más eficiente.</w:t>
+      </w:r>
+    </w:p>
+    <w:p>
+      <w:pPr>
+        <w:rPr>
+          <w:rFonts w:ascii="Cambria" w:hAnsi="Cambria"/>
+          <w:sz w:val="28"/>
+        </w:rPr>
+      </w:pPr>
+      <w:r>
+        <w:rPr>
+          <w:rFonts w:ascii="Cambria" w:hAnsi="Cambria"/>
+          <w:noProof/>
+          <w:sz w:val="28"/>
+        </w:rPr>
+        <mc:AlternateContent>
+          <mc:Choice Requires="wps">
+            <w:drawing>
+              <wp:anchor distT="0" distB="0" distL="114300" distR="114300" simplePos="0" relativeHeight="251663360" behindDoc="0" locked="0" layoutInCell="1" allowOverlap="1" wp14:anchorId="5C63E10F" wp14:editId="7EBDF622">
+                <wp:simplePos x="0" y="0"/>
+                <wp:positionH relativeFrom="column">
+                  <wp:align>center</wp:align>
+                </wp:positionH>
+                <wp:positionV relativeFrom="paragraph">
+                  <wp:posOffset>0</wp:posOffset>
+                </wp:positionV>
+                <wp:extent cx="2374265" cy="1403985"/>
+                <wp:effectExtent l="0" t="0" r="11430" b="14605"/>
+                <wp:wrapNone/>
+                <wp:docPr id="6" name="Cuadro de texto 2"/>
+                <wp:cNvGraphicFramePr>
+                  <a:graphicFrameLocks xmlns:a="http://schemas.openxmlformats.org/drawingml/2006/main"/>
+                </wp:cNvGraphicFramePr>
+                <a:graphic xmlns:a="http://schemas.openxmlformats.org/drawingml/2006/main">
+                  <a:graphicData uri="http://schemas.microsoft.com/office/word/2010/wordprocessingShape">
+                    <wps:wsp>
+                      <wps:cNvSpPr txBox="1">
+                        <a:spLocks noChangeArrowheads="1"/>
+                      </wps:cNvSpPr>
+                      <wps:spPr bwMode="auto">
+                        <a:xfrm>
+                          <a:off x="0" y="0"/>
+                          <a:ext cx="2374265" cy="1403985"/>
+                        </a:xfrm>
+                        <a:prstGeom prst="rect">
+                          <a:avLst/>
+                        </a:prstGeom>
+                        <a:solidFill>
+                          <a:srgbClr val="FFFFFF"/>
+                        </a:solidFill>
+                        <a:ln w="9525">
+                          <a:solidFill>
+                            <a:srgbClr val="000000"/>
+                          </a:solidFill>
+                          <a:miter lim="800000"/>
+                          <a:headEnd/>
+                          <a:tailEnd/>
+                        </a:ln>
+                      </wps:spPr>
+                      <wps:txbx>
+                        <w:txbxContent>
+                          <w:p>
+                            <w:pPr>
+                              <w:rPr>
+                                <w:lang w:val="en-US"/>
+                              </w:rPr>
+                            </w:pPr>
+                            <w:proofErr w:type="gramStart"/>
+                            <w:r>
+                              <w:rPr>
+                                <w:lang w:val="en-US"/>
+                              </w:rPr>
+                              <w:t>for</w:t>
+                            </w:r>
+                            <w:proofErr w:type="gramEnd"/>
+                            <w:r>
+                              <w:rPr>
+                                <w:lang w:val="en-US"/>
+                              </w:rPr>
+                              <w:t xml:space="preserve"> (</w:t>
+                            </w:r>
+                            <w:proofErr w:type="spellStart"/>
+                            <w:r>
+                              <w:rPr>
+                                <w:lang w:val="en-US"/>
+                              </w:rPr>
+                              <w:t>int</w:t>
+                            </w:r>
+                            <w:proofErr w:type="spellEnd"/>
+                            <w:r>
+                              <w:rPr>
+                                <w:lang w:val="en-US"/>
+                              </w:rPr>
+                              <w:t xml:space="preserve"> </w:t>
+                            </w:r>
+                            <w:proofErr w:type="spellStart"/>
+                            <w:r>
+                              <w:rPr>
+                                <w:lang w:val="en-US"/>
+                              </w:rPr>
+                              <w:t>i</w:t>
+                            </w:r>
+                            <w:proofErr w:type="spellEnd"/>
+                            <w:r>
+                              <w:rPr>
+                                <w:lang w:val="en-US"/>
+                              </w:rPr>
+                              <w:t>=0;i&lt;=9;i++)</w:t>
+                            </w:r>
+                          </w:p>
+                          <w:p>
+                            <w:pPr>
+                              <w:rPr>
+                                <w:lang w:val="en-US"/>
+                              </w:rPr>
+                            </w:pPr>
+                            <w:r>
+                              <w:rPr>
+                                <w:lang w:val="en-US"/>
+                              </w:rPr>
+                              <w:t xml:space="preserve">            </w:t>
+                            </w:r>
+                            <w:proofErr w:type="gramStart"/>
+                            <w:r>
+                              <w:rPr>
+                                <w:lang w:val="en-US"/>
+                              </w:rPr>
+                              <w:t>for</w:t>
+                            </w:r>
+                            <w:proofErr w:type="gramEnd"/>
+                            <w:r>
+                              <w:rPr>
+                                <w:lang w:val="en-US"/>
+                              </w:rPr>
+                              <w:t xml:space="preserve"> (</w:t>
+                            </w:r>
+                            <w:proofErr w:type="spellStart"/>
+                            <w:r>
+                              <w:rPr>
+                                <w:lang w:val="en-US"/>
+                              </w:rPr>
+                              <w:t>int</w:t>
+                            </w:r>
+                            <w:proofErr w:type="spellEnd"/>
+                            <w:r>
+                              <w:rPr>
+                                <w:lang w:val="en-US"/>
+                              </w:rPr>
+                              <w:t xml:space="preserve"> j=0;j&lt;=9;j++)</w:t>
+                            </w:r>
+                          </w:p>
+                          <w:p>
+                            <w:pPr>
+                              <w:rPr>
+                                <w:lang w:val="en-US"/>
+                              </w:rPr>
+                            </w:pPr>
+                            <w:r>
+                              <w:rPr>
+                                <w:lang w:val="en-US"/>
+                              </w:rPr>
+                              <w:t xml:space="preserve">                </w:t>
+                            </w:r>
+                            <w:proofErr w:type="gramStart"/>
+                            <w:r>
+                              <w:rPr>
+                                <w:lang w:val="en-US"/>
+                              </w:rPr>
+                              <w:t>if</w:t>
+                            </w:r>
+                            <w:proofErr w:type="gramEnd"/>
+                            <w:r>
+                              <w:rPr>
+                                <w:lang w:val="en-US"/>
+                              </w:rPr>
+                              <w:t xml:space="preserve"> (this-&gt;</w:t>
+                            </w:r>
+                            <w:proofErr w:type="spellStart"/>
+                            <w:r>
+                              <w:rPr>
+                                <w:lang w:val="en-US"/>
+                              </w:rPr>
+                              <w:t>tablero</w:t>
+                            </w:r>
+                            <w:proofErr w:type="spellEnd"/>
+                            <w:r>
+                              <w:rPr>
+                                <w:lang w:val="en-US"/>
+                              </w:rPr>
+                              <w:t>[</w:t>
+                            </w:r>
+                            <w:proofErr w:type="spellStart"/>
+                            <w:r>
+                              <w:rPr>
+                                <w:lang w:val="en-US"/>
+                              </w:rPr>
+                              <w:t>i</w:t>
+                            </w:r>
+                            <w:proofErr w:type="spellEnd"/>
+                            <w:r>
+                              <w:rPr>
+                                <w:lang w:val="en-US"/>
+                              </w:rPr>
+                              <w:t>][j]=='A')</w:t>
+                            </w:r>
+                          </w:p>
+                          <w:p>
+                            <w:r>
+                              <w:rPr>
+                                <w:lang w:val="en-US"/>
+                              </w:rPr>
+                              <w:t xml:space="preserve">                    </w:t>
+                            </w:r>
+                            <w:proofErr w:type="spellStart"/>
+                            <w:proofErr w:type="gramStart"/>
+                            <w:r>
+                              <w:t>return</w:t>
+                            </w:r>
+                            <w:proofErr w:type="spellEnd"/>
+                            <w:proofErr w:type="gramEnd"/>
+                            <w:r>
+                              <w:t xml:space="preserve"> ady+1;</w:t>
+                            </w:r>
+                          </w:p>
+                        </w:txbxContent>
+                      </wps:txbx>
+                      <wps:bodyPr rot="0" vert="horz" wrap="square" lIns="91440" tIns="45720" rIns="91440" bIns="45720" anchor="t" anchorCtr="0">
+                        <a:spAutoFit/>
+                      </wps:bodyPr>
+                    </wps:wsp>
+                  </a:graphicData>
+                </a:graphic>
+                <wp14:sizeRelH relativeFrom="margin">
+                  <wp14:pctWidth>40000</wp14:pctWidth>
+                </wp14:sizeRelH>
+                <wp14:sizeRelV relativeFrom="margin">
+                  <wp14:pctHeight>20000</wp14:pctHeight>
+                </wp14:sizeRelV>
+              </wp:anchor>
+            </w:drawing>
+          </mc:Choice>
+          <mc:Fallback>
+            <w:pict>
+              <v:shape id="_x0000_s1027" type="#_x0000_t202" style="position:absolute;margin-left:0;margin-top:0;width:186.95pt;height:110.55pt;z-index:251663360;visibility:visible;mso-wrap-style:square;mso-width-percent:400;mso-height-percent:200;mso-wrap-distance-left:9pt;mso-wrap-distance-top:0;mso-wrap-distance-right:9pt;mso-wrap-distance-bottom:0;mso-position-horizontal:center;mso-position-horizontal-relative:text;mso-position-vertical:absolute;mso-position-vertical-relative:text;mso-width-percent:400;mso-height-percent:200;mso-width-relative:margin;mso-height-relative:margin;v-text-anchor:top" o:gfxdata="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">
+                <v:textbox style="mso-fit-shape-to-text:t">
+                  <w:txbxContent>
+                    <w:p>
+                      <w:pPr>
+                        <w:rPr>
+                          <w:lang w:val="en-US"/>
+                        </w:rPr>
+                      </w:pPr>
+                      <w:proofErr w:type="gramStart"/>
+                      <w:r>
+                        <w:rPr>
+                          <w:lang w:val="en-US"/>
+                        </w:rPr>
+                        <w:t>for</w:t>
+                      </w:r>
+                      <w:proofErr w:type="gramEnd"/>
+                      <w:r>
+                        <w:rPr>
+                          <w:lang w:val="en-US"/>
+                        </w:rPr>
+                        <w:t xml:space="preserve"> (</w:t>
+                      </w:r>
+                      <w:proofErr w:type="spellStart"/>
+                      <w:r>
+                        <w:rPr>
+                          <w:lang w:val="en-US"/>
+                        </w:rPr>
+                        <w:t>int</w:t>
+                      </w:r>
+                      <w:proofErr w:type="spellEnd"/>
+                      <w:r>
+                        <w:rPr>
+                          <w:lang w:val="en-US"/>
+                        </w:rPr>
+                        <w:t xml:space="preserve"> </w:t>
+                      </w:r>
+                      <w:proofErr w:type="spellStart"/>
+                      <w:r>
+                        <w:rPr>
+                          <w:lang w:val="en-US"/>
+                        </w:rPr>
+                        <w:t>i</w:t>
+                      </w:r>
+                      <w:proofErr w:type="spellEnd"/>
+                      <w:r>
+                        <w:rPr>
+                          <w:lang w:val="en-US"/>
+                        </w:rPr>
+                        <w:t>=0;i&lt;=9;i++)</w:t>
+                      </w:r>
+                    </w:p>
+                    <w:p>
+                      <w:pPr>
+                        <w:rPr>
+                          <w:lang w:val="en-US"/>
+                        </w:rPr>
+                      </w:pPr>
+                      <w:r>
+                        <w:rPr>
+                          <w:lang w:val="en-US"/>
+                        </w:rPr>
+                        <w:t xml:space="preserve">            </w:t>
+                      </w:r>
+                      <w:proofErr w:type="gramStart"/>
+                      <w:r>
+                        <w:rPr>
+                          <w:lang w:val="en-US"/>
+                        </w:rPr>
+                        <w:t>for</w:t>
+                      </w:r>
+                      <w:proofErr w:type="gramEnd"/>
+                      <w:r>
+                        <w:rPr>
+                          <w:lang w:val="en-US"/>
+                        </w:rPr>
+                        <w:t xml:space="preserve"> (</w:t>
+                      </w:r>
+                      <w:proofErr w:type="spellStart"/>
+                      <w:r>
+                        <w:rPr>
+                          <w:lang w:val="en-US"/>
+                        </w:rPr>
+                        <w:t>int</w:t>
+                      </w:r>
+                      <w:proofErr w:type="spellEnd"/>
+                      <w:r>
+                        <w:rPr>
+                          <w:lang w:val="en-US"/>
+                        </w:rPr>
+                        <w:t xml:space="preserve"> j=0;j&lt;=9;j++)</w:t>
+                      </w:r>
+                    </w:p>
+                    <w:p>
+                      <w:pPr>
+                        <w:rPr>
+                          <w:lang w:val="en-US"/>
+                        </w:rPr>
+                      </w:pPr>
+                      <w:r>
+                        <w:rPr>
+                          <w:lang w:val="en-US"/>
+                        </w:rPr>
+                        <w:t xml:space="preserve">                </w:t>
+                      </w:r>
+                      <w:proofErr w:type="gramStart"/>
+                      <w:r>
+                        <w:rPr>
+                          <w:lang w:val="en-US"/>
+                        </w:rPr>
+                        <w:t>if</w:t>
+                      </w:r>
+                      <w:proofErr w:type="gramEnd"/>
+                      <w:r>
+                        <w:rPr>
+                          <w:lang w:val="en-US"/>
+                        </w:rPr>
+                        <w:t xml:space="preserve"> (this-&gt;</w:t>
+                      </w:r>
+                      <w:proofErr w:type="spellStart"/>
+                      <w:r>
+                        <w:rPr>
+                          <w:lang w:val="en-US"/>
+                        </w:rPr>
+                        <w:t>tablero</w:t>
+                      </w:r>
+                      <w:proofErr w:type="spellEnd"/>
+                      <w:r>
+                        <w:rPr>
+                          <w:lang w:val="en-US"/>
+                        </w:rPr>
+                        <w:t>[</w:t>
+                      </w:r>
+                      <w:proofErr w:type="spellStart"/>
+                      <w:r>
+                        <w:rPr>
+                          <w:lang w:val="en-US"/>
+                        </w:rPr>
+                        <w:t>i</w:t>
+                      </w:r>
+                      <w:proofErr w:type="spellEnd"/>
+                      <w:r>
+                        <w:rPr>
+                          <w:lang w:val="en-US"/>
+                        </w:rPr>
+                        <w:t>][j]=='A')</w:t>
+                      </w:r>
+                    </w:p>
+                    <w:p>
+                      <w:r>
+                        <w:rPr>
+                          <w:lang w:val="en-US"/>
+                        </w:rPr>
+                        <w:t xml:space="preserve">                    </w:t>
+                      </w:r>
+                      <w:proofErr w:type="spellStart"/>
+                      <w:proofErr w:type="gramStart"/>
+                      <w:r>
+                        <w:t>return</w:t>
+                      </w:r>
+                      <w:proofErr w:type="spellEnd"/>
+                      <w:proofErr w:type="gramEnd"/>
+                      <w:r>
+                        <w:t xml:space="preserve"> ady+1;</w:t>
+                      </w:r>
+                    </w:p>
+                  </w:txbxContent>
+                </v:textbox>
+              </v:shape>
+            </w:pict>
+          </mc:Fallback>
+        </mc:AlternateContent>
+      </w:r>
+    </w:p>
+    <w:p>
+      <w:pPr>
+        <w:rPr>
+          <w:rFonts w:ascii="Cambria" w:hAnsi="Cambria"/>
+          <w:sz w:val="28"/>
+        </w:rPr>
+      </w:pPr>
+    </w:p>
+    <w:p>
+      <w:pPr>
+        <w:rPr>
+          <w:rFonts w:ascii="Cambria" w:hAnsi="Cambria"/>
+          <w:sz w:val="28"/>
+        </w:rPr>
+      </w:pPr>
+      <w:r>
+        <w:rPr>
+          <w:rFonts w:ascii="Cambria" w:hAnsi="Cambria"/>
+          <w:sz w:val="28"/>
+        </w:rPr>
+        <w:tab/>
+      </w:r>
+    </w:p>
+    <w:p>
+      <w:pPr>
+        <w:rPr>
+          <w:rFonts w:ascii="Cambria" w:hAnsi="Cambria"/>
+          <w:sz w:val="28"/>
+        </w:rPr>
+      </w:pPr>
+    </w:p>
+    <w:p>
+      <w:pPr>
+        <w:rPr>
+          <w:rFonts w:ascii="Cambria" w:hAnsi="Cambria"/>
+          <w:sz w:val="28"/>
+        </w:rPr>
+      </w:pPr>
+      <w:r>
+        <w:rPr>
+          <w:rFonts w:ascii="Cambria" w:hAnsi="Cambria"/>
+          <w:sz w:val="28"/>
+        </w:rPr>
+        <w:t>Aclaramos que en el programa, ambas heurísticas se encuentran en la misma función, con la posibilidad de que el usuario elija.</w:t>
+      </w:r>
+    </w:p>
+    <w:p>
+      <w:pPr>
+        <w:rPr>
+          <w:rFonts w:ascii="Cambria" w:hAnsi="Cambria"/>
+          <w:sz w:val="28"/>
+        </w:rPr>
+      </w:pPr>
+    </w:p>
+    <w:p>
+      <w:pPr>
+        <w:rPr>
+          <w:rFonts w:ascii="Cambria" w:hAnsi="Cambria"/>
+          <w:sz w:val="28"/>
+        </w:rPr>
+      </w:pPr>
+      <w:r>
+        <w:rPr>
+          <w:rFonts w:ascii="Cambria" w:hAnsi="Cambria"/>
+          <w:sz w:val="36"/>
+        </w:rPr>
+        <w:tab/>
+      </w:r>
+      <w:r>
+        <w:rPr>
+          <w:rFonts w:ascii="Cambria" w:hAnsi="Cambria"/>
+          <w:sz w:val="28"/>
+        </w:rPr>
+        <w:t>El algoritmo</w:t>
+      </w:r>
+      <w:r>
+        <w:rPr>
+          <w:rFonts w:ascii="Cambria" w:hAnsi="Cambria"/>
+          <w:sz w:val="28"/>
+        </w:rPr>
+        <w:t xml:space="preserve"> </w:t>
+      </w:r>
+      <w:proofErr w:type="spellStart"/>
+      <w:r>
+        <w:rPr>
+          <w:rFonts w:ascii="Cambria" w:hAnsi="Cambria"/>
+          <w:sz w:val="28"/>
+        </w:rPr>
+        <w:t>Negamax</w:t>
+      </w:r>
+      <w:proofErr w:type="spellEnd"/>
+      <w:r>
+        <w:rPr>
+          <w:rFonts w:ascii="Cambria" w:hAnsi="Cambria"/>
+          <w:sz w:val="28"/>
+        </w:rPr>
+        <w:t xml:space="preserve"> con poda </w:t>
+      </w:r>
+      <w:proofErr w:type="spellStart"/>
+      <w:r>
+        <w:rPr>
+          <w:rFonts w:ascii="Cambria" w:hAnsi="Cambria"/>
+          <w:sz w:val="28"/>
+        </w:rPr>
+        <w:t>Alpha</w:t>
+      </w:r>
+      <w:proofErr w:type="spellEnd"/>
+      <w:r>
+        <w:rPr>
+          <w:rFonts w:ascii="Cambria" w:hAnsi="Cambria"/>
+          <w:sz w:val="28"/>
+        </w:rPr>
+        <w:t>-Beta que implementamos busca</w:t>
+      </w:r>
+      <w:r>
+        <w:rPr>
+          <w:rFonts w:ascii="Cambria" w:hAnsi="Cambria"/>
+          <w:sz w:val="28"/>
+        </w:rPr>
+        <w:t xml:space="preserve"> evaluar y poner en consideración todas las jugadas posibles del </w:t>
+      </w:r>
+      <w:proofErr w:type="gramStart"/>
+      <w:r>
+        <w:rPr>
+          <w:rFonts w:ascii="Cambria" w:hAnsi="Cambria"/>
+          <w:sz w:val="28"/>
+        </w:rPr>
+        <w:t>jugador</w:t>
+      </w:r>
+      <w:proofErr w:type="gramEnd"/>
+      <w:r>
+        <w:rPr>
+          <w:rFonts w:ascii="Cambria" w:hAnsi="Cambria"/>
+          <w:sz w:val="28"/>
+        </w:rPr>
+        <w:t xml:space="preserve"> en turno indicado, buscando siempre la más conveniente, “podando” las que no lo son. Nuestra implementación de este algoritmo es la siguiente:</w:t>
+      </w:r>
     </w:p>
     <w:p>
       <w:pPr>
@@ -638,94 +2025,100 @@
           <w:rFonts w:ascii="Cambria" w:hAnsi="Cambria"/>
           <w:sz w:val="28"/>
         </w:rPr>
-        <w:t xml:space="preserve"> 1° heurística</w:t>
-      </w:r>
-    </w:p>
-    <w:p>
-      <w:pPr>
-        <w:rPr>
-          <w:rFonts w:ascii="Cambria" w:hAnsi="Cambria"/>
-          <w:sz w:val="28"/>
-        </w:rPr>
-      </w:pPr>
-    </w:p>
-    <w:p>
-      <w:pPr>
-        <w:ind w:firstLine="708"/>
-        <w:rPr>
-          <w:rFonts w:ascii="Cambria" w:hAnsi="Cambria"/>
-          <w:sz w:val="28"/>
-        </w:rPr>
-      </w:pPr>
-      <w:r>
-        <w:rPr>
-          <w:rFonts w:ascii="Cambria" w:hAnsi="Cambria"/>
-          <w:sz w:val="28"/>
-        </w:rPr>
-        <w:t>La segunda heurística busca atacar siempre a la primera reina enemiga que se encuentre en el tablero, empezando su recorrido desde la posición (0,0) del tablero. Esta evaluación la hará cada vez que llegue su turno, y posiblemente su reina objetivo varíe (o no) tras cada jugada.</w:t>
-      </w:r>
-    </w:p>
-    <w:p>
-      <w:pPr>
-        <w:ind w:firstLine="708"/>
-        <w:rPr>
-          <w:rFonts w:ascii="Cambria" w:hAnsi="Cambria"/>
-          <w:sz w:val="28"/>
-        </w:rPr>
-      </w:pPr>
-      <w:r>
-        <w:rPr>
-          <w:rFonts w:ascii="Cambria" w:hAnsi="Cambria"/>
-          <w:sz w:val="28"/>
+        <w:t xml:space="preserve"> </w:t>
+      </w:r>
+      <w:proofErr w:type="spellStart"/>
+      <w:r>
+        <w:rPr>
+          <w:rFonts w:ascii="Cambria" w:hAnsi="Cambria"/>
+          <w:sz w:val="28"/>
+        </w:rPr>
+        <w:t>Negamax</w:t>
+      </w:r>
+      <w:proofErr w:type="spellEnd"/>
+    </w:p>
+    <w:p>
+      <w:pPr>
+        <w:rPr>
+          <w:rFonts w:ascii="Cambria" w:hAnsi="Cambria"/>
+          <w:sz w:val="28"/>
+        </w:rPr>
+      </w:pPr>
+    </w:p>
+    <w:p>
+      <w:pPr>
+        <w:rPr>
+          <w:rFonts w:ascii="Cambria" w:hAnsi="Cambria"/>
+          <w:sz w:val="28"/>
+        </w:rPr>
+      </w:pPr>
+    </w:p>
+    <w:p>
+      <w:pPr>
+        <w:rPr>
+          <w:rFonts w:ascii="Cambria" w:hAnsi="Cambria"/>
+          <w:sz w:val="28"/>
+        </w:rPr>
+      </w:pPr>
+    </w:p>
+    <w:p>
+      <w:pPr>
+        <w:rPr>
+          <w:rFonts w:ascii="Cambria" w:hAnsi="Cambria"/>
+          <w:sz w:val="28"/>
+        </w:rPr>
+      </w:pPr>
+    </w:p>
+    <w:p>
+      <w:pPr>
+        <w:rPr>
+          <w:rFonts w:ascii="Cambria" w:hAnsi="Cambria"/>
+          <w:sz w:val="28"/>
+        </w:rPr>
+      </w:pPr>
+    </w:p>
+    <w:p>
+      <w:pPr>
+        <w:rPr>
+          <w:rFonts w:ascii="Cambria" w:hAnsi="Cambria"/>
+          <w:noProof/>
+          <w:sz w:val="28"/>
+          <w:lang w:val="es-AR" w:eastAsia="es-AR"/>
+        </w:rPr>
+      </w:pPr>
+    </w:p>
+    <w:p>
+      <w:pPr>
+        <w:rPr>
+          <w:rFonts w:ascii="Cambria" w:hAnsi="Cambria"/>
+          <w:sz w:val="28"/>
+        </w:rPr>
+      </w:pPr>
+    </w:p>
+    <w:p>
+      <w:pPr>
+        <w:rPr>
+          <w:rFonts w:ascii="Cambria" w:hAnsi="Cambria"/>
+          <w:sz w:val="28"/>
+        </w:rPr>
+      </w:pPr>
+    </w:p>
+    <w:p>
+      <w:pPr>
+        <w:rPr>
+          <w:rFonts w:ascii="Cambria" w:hAnsi="Cambria"/>
+          <w:sz w:val="32"/>
+          <w:u w:val="single"/>
+        </w:rPr>
+      </w:pPr>
+      <w:r>
+        <w:rPr>
+          <w:rFonts w:ascii="Cambria" w:hAnsi="Cambria"/>
+          <w:sz w:val="32"/>
+          <w:u w:val="single"/>
         </w:rPr>
         <w:lastRenderedPageBreak/>
-        <w:t>La hi</w:t>
-      </w:r>
-      <w:r>
-        <w:rPr>
-          <w:rFonts w:ascii="Cambria" w:hAnsi="Cambria"/>
-          <w:sz w:val="28"/>
-        </w:rPr>
-        <w:t>pótesis en la que nos basamos aquí fue la de hacer un ataque más imperativo e impositivo, sin analizar el entorno o la situación de la reina enemiga. De esta manera diferenciamos claramente una heurística de la otra para así poder evaluar diferentes inteligencias automáticas de juego y ver/decidir cuál resulta ser la más eficiente.</w:t>
-      </w:r>
-    </w:p>
-    <w:p>
-      <w:pPr>
-        <w:rPr>
-          <w:rFonts w:ascii="Cambria" w:hAnsi="Cambria"/>
-          <w:sz w:val="28"/>
-        </w:rPr>
-      </w:pPr>
-    </w:p>
-    <w:p>
-      <w:pPr>
-        <w:rPr>
-          <w:rFonts w:ascii="Cambria" w:hAnsi="Cambria"/>
-          <w:sz w:val="28"/>
-        </w:rPr>
-      </w:pPr>
-      <w:r>
-        <w:rPr>
-          <w:rFonts w:ascii="Cambria" w:hAnsi="Cambria"/>
-          <w:sz w:val="28"/>
-        </w:rPr>
-        <w:t xml:space="preserve">/// </w:t>
-      </w:r>
-      <w:proofErr w:type="gramStart"/>
-      <w:r>
-        <w:rPr>
-          <w:rFonts w:ascii="Cambria" w:hAnsi="Cambria"/>
-          <w:sz w:val="28"/>
-        </w:rPr>
-        <w:t>código</w:t>
-      </w:r>
-      <w:proofErr w:type="gramEnd"/>
-      <w:r>
-        <w:rPr>
-          <w:rFonts w:ascii="Cambria" w:hAnsi="Cambria"/>
-          <w:sz w:val="28"/>
-        </w:rPr>
-        <w:t xml:space="preserve"> 2° heurística</w:t>
+        <w:t>Tablero y ejemplos de movimiento:</w:t>
       </w:r>
       <w:bookmarkStart w:id="0" w:name="_GoBack"/>
       <w:bookmarkEnd w:id="0"/>
@@ -742,36 +2135,695 @@
           <w:rFonts w:ascii="Cambria" w:hAnsi="Cambria"/>
           <w:sz w:val="28"/>
         </w:rPr>
+        <w:t>En la imagen 1, se puede observar el tablero inicial del juego implementado:</w:t>
+      </w:r>
+    </w:p>
+    <w:p>
+      <w:pPr>
+        <w:jc w:val="center"/>
+        <w:rPr>
+          <w:rFonts w:ascii="Cambria" w:hAnsi="Cambria"/>
+          <w:sz w:val="28"/>
+        </w:rPr>
+      </w:pPr>
+      <w:r>
+        <w:rPr>
+          <w:rFonts w:ascii="Cambria" w:hAnsi="Cambria"/>
+          <w:noProof/>
+          <w:sz w:val="28"/>
+          <w:lang w:val="es-AR" w:eastAsia="es-AR"/>
+        </w:rPr>
+        <w:drawing>
+          <wp:inline distT="0" distB="0" distL="0" distR="0">
+            <wp:extent cx="1847850" cy="1962150"/>
+            <wp:effectExtent l="0" t="0" r="0" b="0"/>
+            <wp:docPr id="2" name="Imagen 2"/>
+            <wp:cNvGraphicFramePr>
+              <a:graphicFrameLocks xmlns:a="http://schemas.openxmlformats.org/drawingml/2006/main" noChangeAspect="1"/>
+            </wp:cNvGraphicFramePr>
+            <a:graphic xmlns:a="http://schemas.openxmlformats.org/drawingml/2006/main">
+              <a:graphicData uri="http://schemas.openxmlformats.org/drawingml/2006/picture">
+                <pic:pic xmlns:pic="http://schemas.openxmlformats.org/drawingml/2006/picture">
+                  <pic:nvPicPr>
+                    <pic:cNvPr id="0" name="Picture 2"/>
+                    <pic:cNvPicPr>
+                      <a:picLocks noChangeAspect="1" noChangeArrowheads="1"/>
+                    </pic:cNvPicPr>
+                  </pic:nvPicPr>
+                  <pic:blipFill>
+                    <a:blip r:embed="rId6">
+                      <a:extLst>
+                        <a:ext uri="{28A0092B-C50C-407E-A947-70E740481C1C}">
+                          <a14:useLocalDpi xmlns:a14="http://schemas.microsoft.com/office/drawing/2010/main" val="0"/>
+                        </a:ext>
+                      </a:extLst>
+                    </a:blip>
+                    <a:srcRect/>
+                    <a:stretch>
+                      <a:fillRect/>
+                    </a:stretch>
+                  </pic:blipFill>
+                  <pic:spPr bwMode="auto">
+                    <a:xfrm>
+                      <a:off x="0" y="0"/>
+                      <a:ext cx="1847850" cy="1962150"/>
+                    </a:xfrm>
+                    <a:prstGeom prst="rect">
+                      <a:avLst/>
+                    </a:prstGeom>
+                    <a:noFill/>
+                    <a:ln>
+                      <a:noFill/>
+                    </a:ln>
+                  </pic:spPr>
+                </pic:pic>
+              </a:graphicData>
+            </a:graphic>
+          </wp:inline>
+        </w:drawing>
+      </w:r>
+    </w:p>
+    <w:p>
+      <w:pPr>
+        <w:jc w:val="center"/>
+        <w:rPr>
+          <w:rFonts w:ascii="Cambria" w:hAnsi="Cambria"/>
+          <w:i/>
+          <w:sz w:val="20"/>
+        </w:rPr>
+      </w:pPr>
+      <w:r>
+        <w:rPr>
+          <w:rFonts w:ascii="Cambria" w:hAnsi="Cambria"/>
+          <w:i/>
+          <w:sz w:val="20"/>
+        </w:rPr>
+        <w:t>(</w:t>
+      </w:r>
+      <w:proofErr w:type="gramStart"/>
+      <w:r>
+        <w:rPr>
+          <w:rFonts w:ascii="Cambria" w:hAnsi="Cambria"/>
+          <w:i/>
+          <w:sz w:val="20"/>
+        </w:rPr>
+        <w:t>imagen</w:t>
+      </w:r>
+      <w:proofErr w:type="gramEnd"/>
+      <w:r>
+        <w:rPr>
+          <w:rFonts w:ascii="Cambria" w:hAnsi="Cambria"/>
+          <w:i/>
+          <w:sz w:val="20"/>
+        </w:rPr>
+        <w:t xml:space="preserve"> 1)</w:t>
+      </w:r>
+    </w:p>
+    <w:p>
+      <w:pPr>
+        <w:rPr>
+          <w:rFonts w:ascii="Cambria" w:hAnsi="Cambria"/>
+          <w:sz w:val="28"/>
+        </w:rPr>
+      </w:pPr>
+    </w:p>
+    <w:p>
+      <w:pPr>
+        <w:rPr>
+          <w:rFonts w:ascii="Cambria" w:hAnsi="Cambria"/>
+          <w:sz w:val="28"/>
+        </w:rPr>
+      </w:pPr>
+      <w:r>
+        <w:rPr>
+          <w:rFonts w:ascii="Cambria" w:hAnsi="Cambria"/>
+          <w:sz w:val="28"/>
+        </w:rPr>
+        <w:t>Luego</w:t>
+      </w:r>
+      <w:r>
+        <w:rPr>
+          <w:rFonts w:ascii="Cambria" w:hAnsi="Cambria"/>
+          <w:sz w:val="28"/>
+        </w:rPr>
+        <w:t xml:space="preserve">, como se ve en la </w:t>
+      </w:r>
+      <w:r>
+        <w:rPr>
+          <w:rFonts w:ascii="Cambria" w:hAnsi="Cambria"/>
+          <w:i/>
+          <w:sz w:val="28"/>
+        </w:rPr>
+        <w:t>imagen 2</w:t>
+      </w:r>
+      <w:r>
+        <w:rPr>
+          <w:rFonts w:ascii="Cambria" w:hAnsi="Cambria"/>
+          <w:sz w:val="28"/>
+        </w:rPr>
+        <w:t>,</w:t>
+      </w:r>
+      <w:r>
+        <w:rPr>
+          <w:rFonts w:ascii="Cambria" w:hAnsi="Cambria"/>
+          <w:sz w:val="28"/>
+        </w:rPr>
+        <w:t xml:space="preserve"> se elige la heurística, la profundidad de la exploración a utilizar en la función </w:t>
+      </w:r>
+      <w:proofErr w:type="spellStart"/>
+      <w:r>
+        <w:rPr>
+          <w:rFonts w:ascii="Cambria" w:hAnsi="Cambria"/>
+          <w:sz w:val="28"/>
+        </w:rPr>
+        <w:t>Negamax</w:t>
+      </w:r>
+      <w:proofErr w:type="spellEnd"/>
+      <w:r>
+        <w:rPr>
+          <w:rFonts w:ascii="Cambria" w:hAnsi="Cambria"/>
+          <w:sz w:val="28"/>
+        </w:rPr>
+        <w:t xml:space="preserve">, y las coordenadas de movimiento de las reinas y la flecha, con el formato </w:t>
+      </w:r>
+      <m:oMath>
+        <m:r>
+          <w:rPr>
+            <w:rFonts w:ascii="Cambria Math" w:hAnsi="Cambria Math"/>
+            <w:sz w:val="28"/>
+          </w:rPr>
+          <m:t>(letraFila)(nroColumna)</m:t>
+        </m:r>
+      </m:oMath>
+      <w:r>
+        <w:rPr>
+          <w:rFonts w:ascii="Cambria" w:eastAsiaTheme="minorEastAsia" w:hAnsi="Cambria"/>
+          <w:sz w:val="28"/>
+        </w:rPr>
+        <w:t>.</w:t>
+      </w:r>
+    </w:p>
+    <w:p>
+      <w:pPr>
+        <w:jc w:val="center"/>
+        <w:rPr>
+          <w:rFonts w:ascii="Cambria" w:hAnsi="Cambria"/>
+          <w:sz w:val="28"/>
+        </w:rPr>
+      </w:pPr>
+      <w:r>
+        <w:rPr>
+          <w:rFonts w:ascii="Cambria" w:hAnsi="Cambria"/>
+          <w:noProof/>
+          <w:sz w:val="28"/>
+          <w:lang w:val="es-AR" w:eastAsia="es-AR"/>
+        </w:rPr>
+        <w:drawing>
+          <wp:inline distT="0" distB="0" distL="0" distR="0">
+            <wp:extent cx="2838450" cy="3476625"/>
+            <wp:effectExtent l="0" t="0" r="0" b="9525"/>
+            <wp:docPr id="3" name="Imagen 3"/>
+            <wp:cNvGraphicFramePr>
+              <a:graphicFrameLocks xmlns:a="http://schemas.openxmlformats.org/drawingml/2006/main" noChangeAspect="1"/>
+            </wp:cNvGraphicFramePr>
+            <a:graphic xmlns:a="http://schemas.openxmlformats.org/drawingml/2006/main">
+              <a:graphicData uri="http://schemas.openxmlformats.org/drawingml/2006/picture">
+                <pic:pic xmlns:pic="http://schemas.openxmlformats.org/drawingml/2006/picture">
+                  <pic:nvPicPr>
+                    <pic:cNvPr id="0" name="Picture 3"/>
+                    <pic:cNvPicPr>
+                      <a:picLocks noChangeAspect="1" noChangeArrowheads="1"/>
+                    </pic:cNvPicPr>
+                  </pic:nvPicPr>
+                  <pic:blipFill>
+                    <a:blip r:embed="rId7">
+                      <a:extLst>
+                        <a:ext uri="{28A0092B-C50C-407E-A947-70E740481C1C}">
+                          <a14:useLocalDpi xmlns:a14="http://schemas.microsoft.com/office/drawing/2010/main" val="0"/>
+                        </a:ext>
+                      </a:extLst>
+                    </a:blip>
+                    <a:srcRect/>
+                    <a:stretch>
+                      <a:fillRect/>
+                    </a:stretch>
+                  </pic:blipFill>
+                  <pic:spPr bwMode="auto">
+                    <a:xfrm>
+                      <a:off x="0" y="0"/>
+                      <a:ext cx="2838450" cy="3476625"/>
+                    </a:xfrm>
+                    <a:prstGeom prst="rect">
+                      <a:avLst/>
+                    </a:prstGeom>
+                    <a:noFill/>
+                    <a:ln>
+                      <a:noFill/>
+                    </a:ln>
+                  </pic:spPr>
+                </pic:pic>
+              </a:graphicData>
+            </a:graphic>
+          </wp:inline>
+        </w:drawing>
+      </w:r>
+    </w:p>
+    <w:p>
+      <w:pPr>
+        <w:jc w:val="center"/>
+        <w:rPr>
+          <w:rFonts w:ascii="Cambria" w:hAnsi="Cambria"/>
+          <w:i/>
+          <w:sz w:val="20"/>
+        </w:rPr>
+      </w:pPr>
+      <w:r>
+        <w:rPr>
+          <w:rFonts w:ascii="Cambria" w:hAnsi="Cambria"/>
+          <w:i/>
+          <w:sz w:val="20"/>
+        </w:rPr>
+        <w:t>(</w:t>
+      </w:r>
+      <w:proofErr w:type="gramStart"/>
+      <w:r>
+        <w:rPr>
+          <w:rFonts w:ascii="Cambria" w:hAnsi="Cambria"/>
+          <w:i/>
+          <w:sz w:val="20"/>
+        </w:rPr>
+        <w:t>imagen</w:t>
+      </w:r>
+      <w:proofErr w:type="gramEnd"/>
+      <w:r>
+        <w:rPr>
+          <w:rFonts w:ascii="Cambria" w:hAnsi="Cambria"/>
+          <w:i/>
+          <w:sz w:val="20"/>
+        </w:rPr>
+        <w:t xml:space="preserve"> 2</w:t>
+      </w:r>
+      <w:r>
+        <w:rPr>
+          <w:rFonts w:ascii="Cambria" w:hAnsi="Cambria"/>
+          <w:i/>
+          <w:sz w:val="20"/>
+        </w:rPr>
+        <w:t>)</w:t>
+      </w:r>
+    </w:p>
+    <w:p>
+      <w:pPr>
+        <w:jc w:val="center"/>
+        <w:rPr>
+          <w:rFonts w:ascii="Cambria" w:hAnsi="Cambria"/>
+          <w:sz w:val="28"/>
+        </w:rPr>
+      </w:pPr>
+    </w:p>
+    <w:p>
+      <w:pPr>
+        <w:rPr>
+          <w:rFonts w:ascii="Cambria" w:hAnsi="Cambria"/>
+          <w:sz w:val="32"/>
+        </w:rPr>
+      </w:pPr>
+      <w:r>
+        <w:rPr>
+          <w:rFonts w:ascii="Cambria" w:hAnsi="Cambria"/>
+          <w:sz w:val="36"/>
+        </w:rPr>
+        <w:lastRenderedPageBreak/>
         <w:tab/>
       </w:r>
-    </w:p>
-    <w:p>
-      <w:pPr>
-        <w:rPr>
-          <w:rFonts w:ascii="Cambria" w:hAnsi="Cambria"/>
-          <w:sz w:val="28"/>
-        </w:rPr>
-      </w:pPr>
-      <w:r>
-        <w:rPr>
-          <w:rFonts w:ascii="Cambria" w:hAnsi="Cambria"/>
-          <w:sz w:val="36"/>
+      <w:r>
+        <w:rPr>
+          <w:rFonts w:ascii="Cambria" w:hAnsi="Cambria"/>
+          <w:sz w:val="28"/>
+        </w:rPr>
+        <w:t xml:space="preserve">En la </w:t>
+      </w:r>
+      <w:r>
+        <w:rPr>
+          <w:rFonts w:ascii="Cambria" w:hAnsi="Cambria"/>
+          <w:i/>
+          <w:sz w:val="28"/>
+        </w:rPr>
+        <w:t xml:space="preserve">imagen </w:t>
+      </w:r>
+      <w:r>
+        <w:rPr>
+          <w:rFonts w:ascii="Cambria" w:hAnsi="Cambria"/>
+          <w:i/>
+          <w:sz w:val="28"/>
+        </w:rPr>
+        <w:t>3</w:t>
+      </w:r>
+      <w:r>
+        <w:rPr>
+          <w:rFonts w:ascii="Cambria" w:hAnsi="Cambria"/>
+          <w:sz w:val="28"/>
+        </w:rPr>
+        <w:t>, veremos un ejemplo de movimiento de ficha (reina en este caso) inválido, por no ser un movimiento permitido (horizontal, vertical u oblicuo).</w:t>
+      </w:r>
+    </w:p>
+    <w:p>
+      <w:pPr>
+        <w:jc w:val="center"/>
+        <w:rPr>
+          <w:rFonts w:ascii="Cambria" w:hAnsi="Cambria"/>
+          <w:sz w:val="36"/>
+        </w:rPr>
+      </w:pPr>
+      <w:r>
+        <w:rPr>
+          <w:rFonts w:ascii="Cambria" w:hAnsi="Cambria"/>
+          <w:noProof/>
+          <w:sz w:val="36"/>
+          <w:lang w:val="es-AR" w:eastAsia="es-AR"/>
+        </w:rPr>
+        <mc:AlternateContent>
+          <mc:Choice Requires="wps">
+            <w:drawing>
+              <wp:anchor distT="0" distB="0" distL="114300" distR="114300" simplePos="0" relativeHeight="251659264" behindDoc="0" locked="0" layoutInCell="1" allowOverlap="1">
+                <wp:simplePos x="0" y="0"/>
+                <wp:positionH relativeFrom="column">
+                  <wp:posOffset>1291590</wp:posOffset>
+                </wp:positionH>
+                <wp:positionV relativeFrom="paragraph">
+                  <wp:posOffset>942975</wp:posOffset>
+                </wp:positionV>
+                <wp:extent cx="1495425" cy="171450"/>
+                <wp:effectExtent l="0" t="0" r="28575" b="19050"/>
+                <wp:wrapNone/>
+                <wp:docPr id="5" name="5 Rectángulo"/>
+                <wp:cNvGraphicFramePr/>
+                <a:graphic xmlns:a="http://schemas.openxmlformats.org/drawingml/2006/main">
+                  <a:graphicData uri="http://schemas.microsoft.com/office/word/2010/wordprocessingShape">
+                    <wps:wsp>
+                      <wps:cNvSpPr/>
+                      <wps:spPr>
+                        <a:xfrm>
+                          <a:off x="0" y="0"/>
+                          <a:ext cx="1495425" cy="171450"/>
+                        </a:xfrm>
+                        <a:prstGeom prst="rect">
+                          <a:avLst/>
+                        </a:prstGeom>
+                        <a:noFill/>
+                        <a:ln>
+                          <a:solidFill>
+                            <a:srgbClr val="FF0000"/>
+                          </a:solidFill>
+                        </a:ln>
+                      </wps:spPr>
+                      <wps:style>
+                        <a:lnRef idx="2">
+                          <a:schemeClr val="accent1">
+                            <a:shade val="50000"/>
+                          </a:schemeClr>
+                        </a:lnRef>
+                        <a:fillRef idx="1">
+                          <a:schemeClr val="accent1"/>
+                        </a:fillRef>
+                        <a:effectRef idx="0">
+                          <a:schemeClr val="accent1"/>
+                        </a:effectRef>
+                        <a:fontRef idx="minor">
+                          <a:schemeClr val="lt1"/>
+                        </a:fontRef>
+                      </wps:style>
+                      <wps:bodyPr rot="0" spcFirstLastPara="0" vertOverflow="overflow" horzOverflow="overflow" vert="horz" wrap="square" lIns="91440" tIns="45720" rIns="91440" bIns="45720" numCol="1" spcCol="0" rtlCol="0" fromWordArt="0" anchor="ctr" anchorCtr="0" forceAA="0" compatLnSpc="1">
+                        <a:prstTxWarp prst="textNoShape">
+                          <a:avLst/>
+                        </a:prstTxWarp>
+                        <a:noAutofit/>
+                      </wps:bodyPr>
+                    </wps:wsp>
+                  </a:graphicData>
+                </a:graphic>
+              </wp:anchor>
+            </w:drawing>
+          </mc:Choice>
+          <mc:Fallback>
+            <w:pict>
+              <v:rect id="5 Rectángulo" o:spid="_x0000_s1026" style="position:absolute;margin-left:101.7pt;margin-top:74.25pt;width:117.75pt;height:13.5pt;z-index:251659264;visibility:visible;mso-wrap-style:square;mso-wrap-distance-left:9pt;mso-wrap-distance-top:0;mso-wrap-distance-right:9pt;mso-wrap-distance-bottom:0;mso-position-horizontal:absolute;mso-position-horizontal-relative:text;mso-position-vertical:absolute;mso-position-vertical-relative:text;v-text-anchor:middle" o:gfxdata="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" filled="f" strokecolor="red" strokeweight="1pt"/>
+            </w:pict>
+          </mc:Fallback>
+        </mc:AlternateContent>
+      </w:r>
+      <w:r>
+        <w:rPr>
+          <w:rFonts w:ascii="Cambria" w:hAnsi="Cambria"/>
+          <w:noProof/>
+          <w:sz w:val="36"/>
+          <w:lang w:val="es-AR" w:eastAsia="es-AR"/>
+        </w:rPr>
+        <w:drawing>
+          <wp:inline distT="0" distB="0" distL="0" distR="0">
+            <wp:extent cx="2819400" cy="3048000"/>
+            <wp:effectExtent l="0" t="0" r="0" b="0"/>
+            <wp:docPr id="4" name="Imagen 4"/>
+            <wp:cNvGraphicFramePr>
+              <a:graphicFrameLocks xmlns:a="http://schemas.openxmlformats.org/drawingml/2006/main" noChangeAspect="1"/>
+            </wp:cNvGraphicFramePr>
+            <a:graphic xmlns:a="http://schemas.openxmlformats.org/drawingml/2006/main">
+              <a:graphicData uri="http://schemas.openxmlformats.org/drawingml/2006/picture">
+                <pic:pic xmlns:pic="http://schemas.openxmlformats.org/drawingml/2006/picture">
+                  <pic:nvPicPr>
+                    <pic:cNvPr id="0" name="Picture 4"/>
+                    <pic:cNvPicPr>
+                      <a:picLocks noChangeAspect="1" noChangeArrowheads="1"/>
+                    </pic:cNvPicPr>
+                  </pic:nvPicPr>
+                  <pic:blipFill>
+                    <a:blip r:embed="rId8">
+                      <a:extLst>
+                        <a:ext uri="{28A0092B-C50C-407E-A947-70E740481C1C}">
+                          <a14:useLocalDpi xmlns:a14="http://schemas.microsoft.com/office/drawing/2010/main" val="0"/>
+                        </a:ext>
+                      </a:extLst>
+                    </a:blip>
+                    <a:srcRect/>
+                    <a:stretch>
+                      <a:fillRect/>
+                    </a:stretch>
+                  </pic:blipFill>
+                  <pic:spPr bwMode="auto">
+                    <a:xfrm>
+                      <a:off x="0" y="0"/>
+                      <a:ext cx="2819400" cy="3048000"/>
+                    </a:xfrm>
+                    <a:prstGeom prst="rect">
+                      <a:avLst/>
+                    </a:prstGeom>
+                    <a:noFill/>
+                    <a:ln>
+                      <a:noFill/>
+                    </a:ln>
+                  </pic:spPr>
+                </pic:pic>
+              </a:graphicData>
+            </a:graphic>
+          </wp:inline>
+        </w:drawing>
+      </w:r>
+    </w:p>
+    <w:p>
+      <w:pPr>
+        <w:jc w:val="center"/>
+        <w:rPr>
+          <w:rFonts w:ascii="Cambria" w:hAnsi="Cambria"/>
+          <w:i/>
+          <w:sz w:val="20"/>
+        </w:rPr>
+      </w:pPr>
+      <w:r>
+        <w:rPr>
+          <w:rFonts w:ascii="Cambria" w:hAnsi="Cambria"/>
+          <w:i/>
+          <w:sz w:val="20"/>
+        </w:rPr>
+        <w:t>(</w:t>
+      </w:r>
+      <w:proofErr w:type="gramStart"/>
+      <w:r>
+        <w:rPr>
+          <w:rFonts w:ascii="Cambria" w:hAnsi="Cambria"/>
+          <w:i/>
+          <w:sz w:val="20"/>
+        </w:rPr>
+        <w:t>imagen</w:t>
+      </w:r>
+      <w:proofErr w:type="gramEnd"/>
+      <w:r>
+        <w:rPr>
+          <w:rFonts w:ascii="Cambria" w:hAnsi="Cambria"/>
+          <w:i/>
+          <w:sz w:val="20"/>
+        </w:rPr>
+        <w:t xml:space="preserve"> 3</w:t>
+      </w:r>
+      <w:r>
+        <w:rPr>
+          <w:rFonts w:ascii="Cambria" w:hAnsi="Cambria"/>
+          <w:i/>
+          <w:sz w:val="20"/>
+        </w:rPr>
+        <w:t>)</w:t>
+      </w:r>
+    </w:p>
+    <w:p>
+      <w:pPr>
+        <w:rPr>
+          <w:rFonts w:ascii="Cambria" w:hAnsi="Cambria"/>
+          <w:sz w:val="36"/>
+        </w:rPr>
+      </w:pPr>
+    </w:p>
+    <w:p>
+      <w:pPr>
+        <w:rPr>
+          <w:rFonts w:ascii="Cambria" w:hAnsi="Cambria"/>
+          <w:sz w:val="36"/>
+        </w:rPr>
+      </w:pPr>
+    </w:p>
+    <w:p>
+      <w:pPr>
+        <w:rPr>
+          <w:rFonts w:ascii="Cambria" w:hAnsi="Cambria"/>
+          <w:sz w:val="36"/>
+        </w:rPr>
+      </w:pPr>
+    </w:p>
+    <w:p>
+      <w:pPr>
+        <w:rPr>
+          <w:rFonts w:ascii="Cambria" w:hAnsi="Cambria"/>
+          <w:sz w:val="36"/>
+        </w:rPr>
+      </w:pPr>
+    </w:p>
+    <w:p>
+      <w:pPr>
+        <w:rPr>
+          <w:rFonts w:ascii="Cambria" w:hAnsi="Cambria"/>
+          <w:sz w:val="36"/>
+        </w:rPr>
+      </w:pPr>
+    </w:p>
+    <w:p>
+      <w:pPr>
+        <w:rPr>
+          <w:rFonts w:ascii="Cambria" w:hAnsi="Cambria"/>
+          <w:sz w:val="36"/>
+        </w:rPr>
+      </w:pPr>
+    </w:p>
+    <w:p>
+      <w:pPr>
+        <w:rPr>
+          <w:rFonts w:ascii="Cambria" w:hAnsi="Cambria"/>
+          <w:sz w:val="36"/>
+        </w:rPr>
+      </w:pPr>
+    </w:p>
+    <w:p>
+      <w:pPr>
+        <w:rPr>
+          <w:rFonts w:ascii="Cambria" w:hAnsi="Cambria"/>
+          <w:sz w:val="36"/>
+        </w:rPr>
+      </w:pPr>
+    </w:p>
+    <w:p>
+      <w:pPr>
+        <w:rPr>
+          <w:rFonts w:ascii="Cambria" w:hAnsi="Cambria"/>
+          <w:sz w:val="36"/>
+        </w:rPr>
+      </w:pPr>
+    </w:p>
+    <w:p>
+      <w:pPr>
+        <w:rPr>
+          <w:rFonts w:ascii="Cambria" w:hAnsi="Cambria"/>
+          <w:sz w:val="36"/>
+        </w:rPr>
+      </w:pPr>
+    </w:p>
+    <w:p>
+      <w:pPr>
+        <w:rPr>
+          <w:rFonts w:ascii="Cambria" w:hAnsi="Cambria"/>
+          <w:sz w:val="36"/>
+        </w:rPr>
+      </w:pPr>
+    </w:p>
+    <w:p>
+      <w:pPr>
+        <w:rPr>
+          <w:rFonts w:ascii="Cambria" w:hAnsi="Cambria"/>
+          <w:sz w:val="36"/>
+        </w:rPr>
+      </w:pPr>
+    </w:p>
+    <w:p>
+      <w:pPr>
+        <w:rPr>
+          <w:rFonts w:ascii="Cambria" w:hAnsi="Cambria"/>
+          <w:sz w:val="36"/>
+          <w:u w:val="single"/>
+        </w:rPr>
+      </w:pPr>
+      <w:r>
+        <w:rPr>
+          <w:rFonts w:ascii="Cambria" w:hAnsi="Cambria"/>
+          <w:sz w:val="36"/>
+          <w:u w:val="single"/>
+        </w:rPr>
+        <w:lastRenderedPageBreak/>
+        <w:t>Conclusiones:</w:t>
+      </w:r>
+    </w:p>
+    <w:p>
+      <w:pPr>
+        <w:rPr>
+          <w:rFonts w:ascii="Cambria" w:hAnsi="Cambria"/>
+          <w:sz w:val="28"/>
+        </w:rPr>
+      </w:pPr>
+      <w:r>
+        <w:rPr>
+          <w:rFonts w:ascii="Cambria" w:hAnsi="Cambria"/>
+          <w:sz w:val="28"/>
         </w:rPr>
         <w:tab/>
-      </w:r>
-      <w:r>
-        <w:rPr>
-          <w:rFonts w:ascii="Cambria" w:hAnsi="Cambria"/>
-          <w:sz w:val="28"/>
-        </w:rPr>
-        <w:t>El algoritmo</w:t>
-      </w:r>
-      <w:r>
-        <w:rPr>
-          <w:rFonts w:ascii="Cambria" w:hAnsi="Cambria"/>
-          <w:sz w:val="28"/>
-        </w:rPr>
-        <w:t xml:space="preserve"> </w:t>
+        <w:t>La conclusión acerca del trabajo propuesto, fue descubrir la posibilidad de presentar problemas y resolverlos desde otro punto de análisis. El hecho de buscar idear y programar la forma de actuar en base a estados que toma, en este caso, el tablero del juego Amazonas, es un buen ejemplo de lo que se plantea: darle a la computadora una forma de pensar y actuar en base a hechos concretos.</w:t>
+      </w:r>
+    </w:p>
+    <w:p>
+      <w:pPr>
+        <w:rPr>
+          <w:rFonts w:ascii="Cambria" w:hAnsi="Cambria"/>
+          <w:sz w:val="28"/>
+        </w:rPr>
+      </w:pPr>
+      <w:r>
+        <w:rPr>
+          <w:rFonts w:ascii="Cambria" w:hAnsi="Cambria"/>
+          <w:sz w:val="28"/>
+        </w:rPr>
+        <w:tab/>
+        <w:t xml:space="preserve">En nuestro trabajo, comenzamos </w:t>
+      </w:r>
+      <w:r>
+        <w:rPr>
+          <w:rFonts w:ascii="Cambria" w:hAnsi="Cambria"/>
+          <w:sz w:val="28"/>
+        </w:rPr>
+        <w:t xml:space="preserve">enfocándonos en la creación del tablero con sus fichas, y los debidos movimientos válidos e inválidos del juego. Luego, cambiando el foco a las heurísticas, ideamos diferentes formas de analizar la situación del juego y actuar en base a ello. Por último, intentamos resolver el algoritmo </w:t>
       </w:r>
       <w:proofErr w:type="spellStart"/>
       <w:r>
@@ -787,103 +2839,24 @@
           <w:rFonts w:ascii="Cambria" w:hAnsi="Cambria"/>
           <w:sz w:val="28"/>
         </w:rPr>
-        <w:t xml:space="preserve"> con poda </w:t>
-      </w:r>
-      <w:proofErr w:type="spellStart"/>
-      <w:r>
-        <w:rPr>
-          <w:rFonts w:ascii="Cambria" w:hAnsi="Cambria"/>
-          <w:sz w:val="28"/>
-        </w:rPr>
-        <w:t>Alpha</w:t>
-      </w:r>
-      <w:proofErr w:type="spellEnd"/>
-      <w:r>
-        <w:rPr>
-          <w:rFonts w:ascii="Cambria" w:hAnsi="Cambria"/>
-          <w:sz w:val="28"/>
-        </w:rPr>
-        <w:t>-Beta que implementamos busca</w:t>
-      </w:r>
-      <w:r>
-        <w:rPr>
-          <w:rFonts w:ascii="Cambria" w:hAnsi="Cambria"/>
-          <w:sz w:val="28"/>
-        </w:rPr>
-        <w:t xml:space="preserve"> evaluar y poner en consideración todas las jugadas posibles del jugador en turno indicado, buscando siempre la más conveniente, “podando” las que no lo son. Nuestra implementación de este algoritmo es la siguiente:</w:t>
-      </w:r>
-    </w:p>
-    <w:p>
-      <w:pPr>
-        <w:rPr>
-          <w:rFonts w:ascii="Cambria" w:hAnsi="Cambria"/>
-          <w:sz w:val="28"/>
-        </w:rPr>
-      </w:pPr>
-      <w:r>
-        <w:rPr>
-          <w:rFonts w:ascii="Cambria" w:hAnsi="Cambria"/>
-          <w:sz w:val="28"/>
-        </w:rPr>
-        <w:t xml:space="preserve">/// </w:t>
-      </w:r>
-      <w:proofErr w:type="gramStart"/>
-      <w:r>
-        <w:rPr>
-          <w:rFonts w:ascii="Cambria" w:hAnsi="Cambria"/>
-          <w:sz w:val="28"/>
-        </w:rPr>
-        <w:t>código</w:t>
-      </w:r>
-      <w:proofErr w:type="gramEnd"/>
-      <w:r>
-        <w:rPr>
-          <w:rFonts w:ascii="Cambria" w:hAnsi="Cambria"/>
-          <w:sz w:val="28"/>
-        </w:rPr>
-        <w:t xml:space="preserve"> </w:t>
-      </w:r>
-      <w:proofErr w:type="spellStart"/>
-      <w:r>
-        <w:rPr>
-          <w:rFonts w:ascii="Cambria" w:hAnsi="Cambria"/>
-          <w:sz w:val="28"/>
-        </w:rPr>
-        <w:t>Negamax</w:t>
-      </w:r>
-      <w:proofErr w:type="spellEnd"/>
-    </w:p>
-    <w:p>
-      <w:pPr>
-        <w:rPr>
-          <w:rFonts w:ascii="Cambria" w:hAnsi="Cambria"/>
-          <w:sz w:val="28"/>
-        </w:rPr>
-      </w:pPr>
-    </w:p>
-    <w:p>
-      <w:pPr>
-        <w:rPr>
-          <w:rFonts w:ascii="Cambria" w:hAnsi="Cambria"/>
-          <w:sz w:val="28"/>
-        </w:rPr>
-      </w:pPr>
-    </w:p>
-    <w:p>
-      <w:pPr>
-        <w:rPr>
-          <w:rFonts w:ascii="Cambria" w:hAnsi="Cambria"/>
-          <w:sz w:val="28"/>
-        </w:rPr>
-      </w:pPr>
-    </w:p>
-    <w:p>
-      <w:pPr>
-        <w:rPr>
-          <w:rFonts w:ascii="Cambria" w:hAnsi="Cambria"/>
-          <w:sz w:val="36"/>
-        </w:rPr>
-      </w:pPr>
+        <w:t>, en el cual tuvimos una complejidad elevada a la hora de programarlo.</w:t>
+      </w:r>
+    </w:p>
+    <w:p>
+      <w:pPr>
+        <w:rPr>
+          <w:rFonts w:ascii="Cambria" w:hAnsi="Cambria"/>
+          <w:sz w:val="28"/>
+        </w:rPr>
+      </w:pPr>
+      <w:r>
+        <w:rPr>
+          <w:rFonts w:ascii="Cambria" w:hAnsi="Cambria"/>
+          <w:sz w:val="28"/>
+        </w:rPr>
+        <w:tab/>
+        <w:t>Para cerrar el tema, coincidimos en que las sensaciones que nos deja el balance del trabajo en su totalidad son buenas, ya que aprendimos nuevos enfoques de la programación y resolución de problemas, aunque con dudas y mala toma de decisiones para la implementación de ciertos algoritmos puntuales.</w:t>
+      </w:r>
     </w:p>
     <w:sectPr>
       <w:pgSz w:w="11906" w:h="16838" w:code="9"/>
@@ -1134,6 +3107,36 @@
       <w:lang w:eastAsia="es-ES"/>
     </w:rPr>
   </w:style>
+  <w:style w:type="paragraph" w:styleId="Textodeglobo">
+    <w:name w:val="Balloon Text"/>
+    <w:basedOn w:val="Normal"/>
+    <w:link w:val="TextodegloboCar"/>
+    <w:uiPriority w:val="99"/>
+    <w:semiHidden/>
+    <w:unhideWhenUsed/>
+    <w:rsid w:val="00892EDB"/>
+    <w:pPr>
+      <w:spacing w:after="0" w:line="240" w:lineRule="auto"/>
+    </w:pPr>
+    <w:rPr>
+      <w:rFonts w:ascii="Tahoma" w:hAnsi="Tahoma" w:cs="Tahoma"/>
+      <w:sz w:val="16"/>
+      <w:szCs w:val="16"/>
+    </w:rPr>
+  </w:style>
+  <w:style w:type="character" w:customStyle="1" w:styleId="TextodegloboCar">
+    <w:name w:val="Texto de globo Car"/>
+    <w:basedOn w:val="Fuentedeprrafopredeter"/>
+    <w:link w:val="Textodeglobo"/>
+    <w:uiPriority w:val="99"/>
+    <w:semiHidden/>
+    <w:rsid w:val="00892EDB"/>
+    <w:rPr>
+      <w:rFonts w:ascii="Tahoma" w:hAnsi="Tahoma" w:cs="Tahoma"/>
+      <w:sz w:val="16"/>
+      <w:szCs w:val="16"/>
+    </w:rPr>
+  </w:style>
 </w:styles>
 </file>
 
@@ -1374,6 +3377,36 @@
       <w:sz w:val="24"/>
       <w:szCs w:val="24"/>
       <w:lang w:eastAsia="es-ES"/>
+    </w:rPr>
+  </w:style>
+  <w:style w:type="paragraph" w:styleId="Textodeglobo">
+    <w:name w:val="Balloon Text"/>
+    <w:basedOn w:val="Normal"/>
+    <w:link w:val="TextodegloboCar"/>
+    <w:uiPriority w:val="99"/>
+    <w:semiHidden/>
+    <w:unhideWhenUsed/>
+    <w:rsid w:val="00892EDB"/>
+    <w:pPr>
+      <w:spacing w:after="0" w:line="240" w:lineRule="auto"/>
+    </w:pPr>
+    <w:rPr>
+      <w:rFonts w:ascii="Tahoma" w:hAnsi="Tahoma" w:cs="Tahoma"/>
+      <w:sz w:val="16"/>
+      <w:szCs w:val="16"/>
+    </w:rPr>
+  </w:style>
+  <w:style w:type="character" w:customStyle="1" w:styleId="TextodegloboCar">
+    <w:name w:val="Texto de globo Car"/>
+    <w:basedOn w:val="Fuentedeprrafopredeter"/>
+    <w:link w:val="Textodeglobo"/>
+    <w:uiPriority w:val="99"/>
+    <w:semiHidden/>
+    <w:rsid w:val="00892EDB"/>
+    <w:rPr>
+      <w:rFonts w:ascii="Tahoma" w:hAnsi="Tahoma" w:cs="Tahoma"/>
+      <w:sz w:val="16"/>
+      <w:szCs w:val="16"/>
     </w:rPr>
   </w:style>
 </w:styles>
@@ -1634,7 +3667,7 @@
   <a:extraClrSchemeLst/>
   <a:extLst>
     <a:ext uri="{05A4C25C-085E-4340-85A3-A5531E510DB2}">
-      <thm15:themeFamily xmlns:thm15="http://schemas.microsoft.com/office/thememl/2012/main" xmlns="" name="Office Theme" id="{62F939B6-93AF-4DB8-9C6B-D6C7DFDC589F}" vid="{4A3C46E8-61CC-4603-A589-7422A47A8E4A}"/>
+      <thm15:themeFamily xmlns="" xmlns:thm15="http://schemas.microsoft.com/office/thememl/2012/main" name="Office Theme" id="{62F939B6-93AF-4DB8-9C6B-D6C7DFDC589F}" vid="{4A3C46E8-61CC-4603-A589-7422A47A8E4A}"/>
     </a:ext>
   </a:extLst>
 </a:theme>
@@ -1645,7 +3678,7 @@
 </file>
 
 <file path=customXml/itemProps1.xml><?xml version="1.0" encoding="utf-8"?>
-<ds:datastoreItem xmlns:ds="http://schemas.openxmlformats.org/officeDocument/2006/customXml" ds:itemID="{0DBCE893-C30A-404E-A0D8-5FBA1D6E9921}">
+<ds:datastoreItem xmlns:ds="http://schemas.openxmlformats.org/officeDocument/2006/customXml" ds:itemID="{21992DBA-C6BB-4016-B47F-98FD0E2666E4}">
   <ds:schemaRefs>
     <ds:schemaRef ds:uri="http://schemas.openxmlformats.org/officeDocument/2006/bibliography"/>
   </ds:schemaRefs>

</xml_diff>